<commit_message>
Lots of memory leak fixes, tab -> spaces, doc and map changes, shop changes
</commit_message>
<xml_diff>
--- a/Ultima IV Dokumentation/Referenz.docx
+++ b/Ultima IV Dokumentation/Referenz.docx
@@ -496,6 +496,14 @@
           <w:sz w:val="24"/>
           <w:szCs w:val="24"/>
         </w:rPr>
+        <w:t xml:space="preserve">  </w:t>
+      </w:r>
+      <w:r>
+        <w:rPr>
+          <w:rFonts w:ascii="Century Schoolbook" w:hAnsi="Century Schoolbook"/>
+          <w:sz w:val="24"/>
+          <w:szCs w:val="24"/>
+        </w:rPr>
         <w:t xml:space="preserve">  /</w:t>
       </w:r>
       <w:r>
@@ -596,6 +604,14 @@
           <w:sz w:val="24"/>
           <w:szCs w:val="24"/>
         </w:rPr>
+        <w:t xml:space="preserve">  </w:t>
+      </w:r>
+      <w:r>
+        <w:rPr>
+          <w:rFonts w:ascii="Century Schoolbook" w:hAnsi="Century Schoolbook"/>
+          <w:sz w:val="24"/>
+          <w:szCs w:val="24"/>
+        </w:rPr>
         <w:t xml:space="preserve"> </w:t>
       </w:r>
       <w:r>
@@ -712,14 +728,6 @@
           <w:sz w:val="24"/>
           <w:szCs w:val="24"/>
         </w:rPr>
-        <w:t xml:space="preserve">    </w:t>
-      </w:r>
-      <w:r>
-        <w:rPr>
-          <w:rFonts w:ascii="Century Schoolbook" w:hAnsi="Century Schoolbook"/>
-          <w:sz w:val="24"/>
-          <w:szCs w:val="24"/>
-        </w:rPr>
         <w:t xml:space="preserve"> </w:t>
       </w:r>
       <w:r>
@@ -728,6 +736,30 @@
           <w:sz w:val="24"/>
           <w:szCs w:val="24"/>
         </w:rPr>
+        <w:t xml:space="preserve">  </w:t>
+      </w:r>
+      <w:r>
+        <w:rPr>
+          <w:rFonts w:ascii="Century Schoolbook" w:hAnsi="Century Schoolbook"/>
+          <w:sz w:val="24"/>
+          <w:szCs w:val="24"/>
+        </w:rPr>
+        <w:t xml:space="preserve">   </w:t>
+      </w:r>
+      <w:r>
+        <w:rPr>
+          <w:rFonts w:ascii="Century Schoolbook" w:hAnsi="Century Schoolbook"/>
+          <w:sz w:val="24"/>
+          <w:szCs w:val="24"/>
+        </w:rPr>
+        <w:t xml:space="preserve"> </w:t>
+      </w:r>
+      <w:r>
+        <w:rPr>
+          <w:rFonts w:ascii="Century Schoolbook" w:hAnsi="Century Schoolbook"/>
+          <w:sz w:val="24"/>
+          <w:szCs w:val="24"/>
+        </w:rPr>
         <w:t>/</w:t>
       </w:r>
       <w:r>
@@ -813,6 +845,14 @@
           <w:szCs w:val="24"/>
         </w:rPr>
         <w:t xml:space="preserve"> </w:t>
+      </w:r>
+      <w:r>
+        <w:rPr>
+          <w:rFonts w:ascii="Century Schoolbook" w:hAnsi="Century Schoolbook"/>
+          <w:sz w:val="24"/>
+          <w:szCs w:val="24"/>
+        </w:rPr>
+        <w:t xml:space="preserve">  </w:t>
       </w:r>
       <w:r>
         <w:rPr>
@@ -898,7 +938,23 @@
           <w:sz w:val="24"/>
           <w:szCs w:val="24"/>
         </w:rPr>
-        <w:t xml:space="preserve">Hinauf    </w:t>
+        <w:t xml:space="preserve">Hinauf  </w:t>
+      </w:r>
+      <w:r>
+        <w:rPr>
+          <w:rFonts w:ascii="Century Schoolbook" w:hAnsi="Century Schoolbook"/>
+          <w:sz w:val="24"/>
+          <w:szCs w:val="24"/>
+        </w:rPr>
+        <w:t xml:space="preserve"> </w:t>
+      </w:r>
+      <w:r>
+        <w:rPr>
+          <w:rFonts w:ascii="Century Schoolbook" w:hAnsi="Century Schoolbook"/>
+          <w:sz w:val="24"/>
+          <w:szCs w:val="24"/>
+        </w:rPr>
+        <w:t xml:space="preserve"> </w:t>
       </w:r>
       <w:r>
         <w:rPr>
@@ -923,6 +979,14 @@
           <w:szCs w:val="24"/>
         </w:rPr>
         <w:t xml:space="preserve"> </w:t>
+      </w:r>
+      <w:r>
+        <w:rPr>
+          <w:rFonts w:ascii="Century Schoolbook" w:hAnsi="Century Schoolbook"/>
+          <w:sz w:val="24"/>
+          <w:szCs w:val="24"/>
+        </w:rPr>
+        <w:t xml:space="preserve">  </w:t>
       </w:r>
       <w:r>
         <w:rPr>
@@ -1000,8 +1064,18 @@
           <w:sz w:val="24"/>
           <w:szCs w:val="24"/>
         </w:rPr>
+        <w:t xml:space="preserve">  </w:t>
+      </w:r>
+      <w:r>
+        <w:rPr>
+          <w:rFonts w:ascii="Century Schoolbook" w:hAnsi="Century Schoolbook"/>
+          <w:sz w:val="24"/>
+          <w:szCs w:val="24"/>
+        </w:rPr>
         <w:t xml:space="preserve">    Sinken</w:t>
       </w:r>
+      <w:bookmarkStart w:id="0" w:name="_GoBack"/>
+      <w:bookmarkEnd w:id="0"/>
     </w:p>
     <w:p>
       <w:pPr>
@@ -7972,8 +8046,6 @@
               </w:rPr>
               <w:t>đ</w:t>
             </w:r>
-            <w:bookmarkStart w:id="0" w:name="_GoBack"/>
-            <w:bookmarkEnd w:id="0"/>
           </w:p>
         </w:tc>
       </w:tr>
@@ -13929,7 +14001,7 @@
 </file>
 
 <file path=customXml/itemProps1.xml><?xml version="1.0" encoding="utf-8"?>
-<ds:datastoreItem xmlns:ds="http://schemas.openxmlformats.org/officeDocument/2006/customXml" ds:itemID="{5422226B-2992-41C6-8A5F-476A8D9CAB25}">
+<ds:datastoreItem xmlns:ds="http://schemas.openxmlformats.org/officeDocument/2006/customXml" ds:itemID="{D447C9E9-C137-4F52-936F-FB81F35B435B}">
   <ds:schemaRefs>
     <ds:schemaRef ds:uri="http://schemas.openxmlformats.org/officeDocument/2006/bibliography"/>
   </ds:schemaRefs>

</xml_diff>

<commit_message>
Use std:: prefix for everything from the standard library, prefix own functions with library name clashes with xu4_, use unbiased integer algorithm for random numbers, doc changes
</commit_message>
<xml_diff>
--- a/Ultima IV Dokumentation/Referenz.docx
+++ b/Ultima IV Dokumentation/Referenz.docx
@@ -13,6 +13,8 @@
           <w:szCs w:val="144"/>
         </w:rPr>
       </w:pPr>
+      <w:bookmarkStart w:id="0" w:name="_GoBack"/>
+      <w:bookmarkEnd w:id="0"/>
       <w:r>
         <w:rPr>
           <w:rFonts w:ascii="Avatar" w:hAnsi="Avatar"/>
@@ -1074,8 +1076,6 @@
         </w:rPr>
         <w:t xml:space="preserve">    Sinken</w:t>
       </w:r>
-      <w:bookmarkStart w:id="0" w:name="_GoBack"/>
-      <w:bookmarkEnd w:id="0"/>
     </w:p>
     <w:p>
       <w:pPr>
@@ -1207,14 +1207,6 @@
         </w:rPr>
         <w:t>]</w:t>
       </w:r>
-      <w:r>
-        <w:rPr>
-          <w:rFonts w:ascii="Century Schoolbook" w:hAnsi="Century Schoolbook"/>
-          <w:sz w:val="24"/>
-          <w:szCs w:val="24"/>
-        </w:rPr>
-        <w:t xml:space="preserve">affe); </w:t>
-      </w:r>
       <w:proofErr w:type="spellStart"/>
       <w:r>
         <w:rPr>
@@ -1222,7 +1214,7 @@
           <w:sz w:val="24"/>
           <w:szCs w:val="24"/>
         </w:rPr>
-        <w:t>muß</w:t>
+        <w:t>affe</w:t>
       </w:r>
       <w:proofErr w:type="spellEnd"/>
       <w:r>
@@ -1231,7 +1223,7 @@
           <w:sz w:val="24"/>
           <w:szCs w:val="24"/>
         </w:rPr>
-        <w:t xml:space="preserve"> von der Richtung deines Feindes gefolgt werden.</w:t>
+        <w:t>); muß von der Richtung deines Feindes gefolgt werden.</w:t>
       </w:r>
     </w:p>
     <w:p>
@@ -2393,14 +2385,6 @@
         </w:rPr>
         <w:t>]</w:t>
       </w:r>
-      <w:r>
-        <w:rPr>
-          <w:rFonts w:ascii="Century Schoolbook" w:hAnsi="Century Schoolbook"/>
-          <w:sz w:val="24"/>
-          <w:szCs w:val="24"/>
-        </w:rPr>
-        <w:t xml:space="preserve">osgefahren bist); </w:t>
-      </w:r>
       <w:proofErr w:type="spellStart"/>
       <w:r>
         <w:rPr>
@@ -2408,7 +2392,7 @@
           <w:sz w:val="24"/>
           <w:szCs w:val="24"/>
         </w:rPr>
-        <w:t>muß</w:t>
+        <w:t>osgefahren</w:t>
       </w:r>
       <w:proofErr w:type="spellEnd"/>
       <w:r>
@@ -2417,25 +2401,7 @@
           <w:sz w:val="24"/>
           <w:szCs w:val="24"/>
         </w:rPr>
-        <w:t xml:space="preserve"> von einer </w:t>
-      </w:r>
-      <w:proofErr w:type="spellStart"/>
-      <w:r>
-        <w:rPr>
-          <w:rFonts w:ascii="Century Schoolbook" w:hAnsi="Century Schoolbook"/>
-          <w:sz w:val="24"/>
-          <w:szCs w:val="24"/>
-        </w:rPr>
-        <w:t>Schußrichtung</w:t>
-      </w:r>
-      <w:proofErr w:type="spellEnd"/>
-      <w:r>
-        <w:rPr>
-          <w:rFonts w:ascii="Century Schoolbook" w:hAnsi="Century Schoolbook"/>
-          <w:sz w:val="24"/>
-          <w:szCs w:val="24"/>
-        </w:rPr>
-        <w:t xml:space="preserve"> gefolgt werden. Hinweis: nur Breitseiten!</w:t>
+        <w:t xml:space="preserve"> bist); muß von einer Schußrichtung gefolgt werden. Hinweis: nur Breitseiten!</w:t>
       </w:r>
     </w:p>
     <w:p>
@@ -3611,23 +3577,23 @@
           <w:sz w:val="24"/>
           <w:szCs w:val="24"/>
         </w:rPr>
-        <w:t>n du sie besitzt) ausrü</w:t>
-      </w:r>
-      <w:r>
-        <w:rPr>
-          <w:rFonts w:ascii="Century Schoolbook" w:hAnsi="Century Schoolbook"/>
-          <w:sz w:val="24"/>
-          <w:szCs w:val="24"/>
-        </w:rPr>
-        <w:t>s</w:t>
-      </w:r>
-      <w:r>
-        <w:rPr>
-          <w:rFonts w:ascii="Century Schoolbook" w:hAnsi="Century Schoolbook"/>
-          <w:sz w:val="24"/>
-          <w:szCs w:val="24"/>
-        </w:rPr>
-        <w:t xml:space="preserve">ten, zum Einsatz </w:t>
+        <w:t>n du sie besitzt) ausr</w:t>
+      </w:r>
+      <w:r>
+        <w:rPr>
+          <w:rFonts w:ascii="Century Schoolbook" w:hAnsi="Century Schoolbook"/>
+          <w:sz w:val="24"/>
+          <w:szCs w:val="24"/>
+        </w:rPr>
+        <w:t>ü</w:t>
+      </w:r>
+      <w:r>
+        <w:rPr>
+          <w:rFonts w:ascii="Century Schoolbook" w:hAnsi="Century Schoolbook"/>
+          <w:sz w:val="24"/>
+          <w:szCs w:val="24"/>
+        </w:rPr>
+        <w:t xml:space="preserve">sten, zum Einsatz </w:t>
       </w:r>
       <w:r>
         <w:rPr>
@@ -4877,23 +4843,23 @@
           <w:sz w:val="24"/>
           <w:szCs w:val="24"/>
         </w:rPr>
-        <w:t>inweise d</w:t>
-      </w:r>
-      <w:r>
-        <w:rPr>
-          <w:rFonts w:ascii="Century Schoolbook" w:hAnsi="Century Schoolbook"/>
-          <w:sz w:val="24"/>
-          <w:szCs w:val="24"/>
-        </w:rPr>
-        <w:t>a</w:t>
-      </w:r>
-      <w:r>
-        <w:rPr>
-          <w:rFonts w:ascii="Century Schoolbook" w:hAnsi="Century Schoolbook"/>
-          <w:sz w:val="24"/>
-          <w:szCs w:val="24"/>
-        </w:rPr>
-        <w:t>rauf, wie man die Questen in Ultima IV löst, sind in den verschiedenartigen Gesprächen en</w:t>
+        <w:t>inweise da</w:t>
+      </w:r>
+      <w:r>
+        <w:rPr>
+          <w:rFonts w:ascii="Century Schoolbook" w:hAnsi="Century Schoolbook"/>
+          <w:sz w:val="24"/>
+          <w:szCs w:val="24"/>
+        </w:rPr>
+        <w:t>r</w:t>
+      </w:r>
+      <w:r>
+        <w:rPr>
+          <w:rFonts w:ascii="Century Schoolbook" w:hAnsi="Century Schoolbook"/>
+          <w:sz w:val="24"/>
+          <w:szCs w:val="24"/>
+        </w:rPr>
+        <w:t>auf, wie man die Questen in Ultima IV löst, sind in den verschiedenartigen Gesprächen en</w:t>
       </w:r>
       <w:r>
         <w:rPr>
@@ -11753,13 +11719,23 @@
         </w:rPr>
         <w:t xml:space="preserve"> </w:t>
       </w:r>
-      <w:r>
-        <w:rPr>
-          <w:rFonts w:ascii="Century Schoolbook" w:hAnsi="Century Schoolbook"/>
-          <w:sz w:val="24"/>
-          <w:szCs w:val="24"/>
-        </w:rPr>
-        <w:t xml:space="preserve">Raspberry </w:t>
+      <w:proofErr w:type="spellStart"/>
+      <w:r>
+        <w:rPr>
+          <w:rFonts w:ascii="Century Schoolbook" w:hAnsi="Century Schoolbook"/>
+          <w:sz w:val="24"/>
+          <w:szCs w:val="24"/>
+        </w:rPr>
+        <w:t>Raspberry</w:t>
+      </w:r>
+      <w:proofErr w:type="spellEnd"/>
+      <w:r>
+        <w:rPr>
+          <w:rFonts w:ascii="Century Schoolbook" w:hAnsi="Century Schoolbook"/>
+          <w:sz w:val="24"/>
+          <w:szCs w:val="24"/>
+        </w:rPr>
+        <w:t xml:space="preserve"> </w:t>
       </w:r>
       <w:r>
         <w:rPr>
@@ -11783,23 +11759,23 @@
           <w:sz w:val="24"/>
           <w:szCs w:val="24"/>
         </w:rPr>
-        <w:t>, bis sie spürbar ei</w:t>
-      </w:r>
-      <w:r>
-        <w:rPr>
-          <w:rFonts w:ascii="Century Schoolbook" w:hAnsi="Century Schoolbook"/>
-          <w:sz w:val="24"/>
-          <w:szCs w:val="24"/>
-        </w:rPr>
-        <w:t>n</w:t>
-      </w:r>
-      <w:r>
-        <w:rPr>
-          <w:rFonts w:ascii="Century Schoolbook" w:hAnsi="Century Schoolbook"/>
-          <w:sz w:val="24"/>
-          <w:szCs w:val="24"/>
-        </w:rPr>
-        <w:t>rastet. Der Adapter wird nicht verwendet.</w:t>
+        <w:t>, bis sie spürbar einr</w:t>
+      </w:r>
+      <w:r>
+        <w:rPr>
+          <w:rFonts w:ascii="Century Schoolbook" w:hAnsi="Century Schoolbook"/>
+          <w:sz w:val="24"/>
+          <w:szCs w:val="24"/>
+        </w:rPr>
+        <w:t>a</w:t>
+      </w:r>
+      <w:r>
+        <w:rPr>
+          <w:rFonts w:ascii="Century Schoolbook" w:hAnsi="Century Schoolbook"/>
+          <w:sz w:val="24"/>
+          <w:szCs w:val="24"/>
+        </w:rPr>
+        <w:t>stet. Der Adapter wird nicht verwendet.</w:t>
       </w:r>
     </w:p>
     <w:p>
@@ -14001,7 +13977,7 @@
 </file>
 
 <file path=customXml/itemProps1.xml><?xml version="1.0" encoding="utf-8"?>
-<ds:datastoreItem xmlns:ds="http://schemas.openxmlformats.org/officeDocument/2006/customXml" ds:itemID="{D447C9E9-C137-4F52-936F-FB81F35B435B}">
+<ds:datastoreItem xmlns:ds="http://schemas.openxmlformats.org/officeDocument/2006/customXml" ds:itemID="{3F91B312-C0FA-4AC3-83E5-939E4B1852FE}">
   <ds:schemaRefs>
     <ds:schemaRef ds:uri="http://schemas.openxmlformats.org/officeDocument/2006/bibliography"/>
   </ds:schemaRefs>

</xml_diff>

<commit_message>
Fixed a few on-screen texts
</commit_message>
<xml_diff>
--- a/Ultima IV Dokumentation/Referenz.docx
+++ b/Ultima IV Dokumentation/Referenz.docx
@@ -2417,7 +2417,25 @@
           <w:sz w:val="24"/>
           <w:szCs w:val="24"/>
         </w:rPr>
-        <w:t xml:space="preserve"> von einer Schußrichtung gefolgt werden. Hinweis: nur Breitseiten!</w:t>
+        <w:t xml:space="preserve"> von einer </w:t>
+      </w:r>
+      <w:proofErr w:type="spellStart"/>
+      <w:r>
+        <w:rPr>
+          <w:rFonts w:ascii="Century Schoolbook" w:hAnsi="Century Schoolbook"/>
+          <w:sz w:val="24"/>
+          <w:szCs w:val="24"/>
+        </w:rPr>
+        <w:t>Schußrichtung</w:t>
+      </w:r>
+      <w:proofErr w:type="spellEnd"/>
+      <w:r>
+        <w:rPr>
+          <w:rFonts w:ascii="Century Schoolbook" w:hAnsi="Century Schoolbook"/>
+          <w:sz w:val="24"/>
+          <w:szCs w:val="24"/>
+        </w:rPr>
+        <w:t xml:space="preserve"> gefolgt werden. Hinweis: nur Breitseiten!</w:t>
       </w:r>
     </w:p>
     <w:p>
@@ -5110,7 +5128,7 @@
           <w:sz w:val="24"/>
           <w:szCs w:val="24"/>
         </w:rPr>
-        <w:t xml:space="preserve"> der</w:t>
+        <w:t xml:space="preserve"> dem doppelten der</w:t>
       </w:r>
       <w:r>
         <w:rPr>
@@ -5134,7 +5152,23 @@
           <w:sz w:val="24"/>
           <w:szCs w:val="24"/>
         </w:rPr>
-        <w:t xml:space="preserve"> des Zaubernden, das Potential modifiziert durch den Beruf. Das Zauberpotential der verschiedenen Berufe ist:</w:t>
+        <w:t xml:space="preserve"> des Zaubernden, das Potential modifiziert durch den Beruf. Das Zauberpotential der verschied</w:t>
+      </w:r>
+      <w:r>
+        <w:rPr>
+          <w:rFonts w:ascii="Century Schoolbook" w:hAnsi="Century Schoolbook"/>
+          <w:sz w:val="24"/>
+          <w:szCs w:val="24"/>
+        </w:rPr>
+        <w:t>e</w:t>
+      </w:r>
+      <w:r>
+        <w:rPr>
+          <w:rFonts w:ascii="Century Schoolbook" w:hAnsi="Century Schoolbook"/>
+          <w:sz w:val="24"/>
+          <w:szCs w:val="24"/>
+        </w:rPr>
+        <w:t>nen Berufe ist:</w:t>
       </w:r>
     </w:p>
     <w:p>
@@ -13983,7 +14017,7 @@
 </file>
 
 <file path=customXml/itemProps1.xml><?xml version="1.0" encoding="utf-8"?>
-<ds:datastoreItem xmlns:ds="http://schemas.openxmlformats.org/officeDocument/2006/customXml" ds:itemID="{A92392B1-F16B-42FA-B20C-100E8D3DA1AE}">
+<ds:datastoreItem xmlns:ds="http://schemas.openxmlformats.org/officeDocument/2006/customXml" ds:itemID="{1D572875-3B4E-4194-BD9C-981C2FB79721}">
   <ds:schemaRefs>
     <ds:schemaRef ds:uri="http://schemas.openxmlformats.org/officeDocument/2006/bibliography"/>
   </ds:schemaRefs>

</xml_diff>